<commit_message>
Homework from the second seminar
</commit_message>
<xml_diff>
--- a/All_tasks.docx
+++ b/All_tasks.docx
@@ -173,6 +173,98 @@
         </w:rPr>
         <w:t xml:space="preserve"> кто вытянул последнюю спичку.</w:t>
       </w:r>
+    </w:p>
+    <w:p>
+      <w:pPr>
+        <w:shd w:val="clear" w:color="auto" w:fill="FFFFFF"/>
+        <w:spacing w:after="0" w:line="240" w:lineRule="auto"/>
+        <w:rPr>
+          <w:rFonts w:ascii="Roboto" w:eastAsia="Times New Roman" w:hAnsi="Roboto" w:cs="Times New Roman"/>
+          <w:color w:val="2C2D30"/>
+          <w:kern w:val="0"/>
+          <w:sz w:val="23"/>
+          <w:szCs w:val="23"/>
+          <w:lang w:val="en-US" w:eastAsia="ru-RU"/>
+          <w14:ligatures w14:val="none"/>
+        </w:rPr>
+      </w:pPr>
+    </w:p>
+    <w:p>
+      <w:pPr>
+        <w:pStyle w:val="3"/>
+        <w:spacing w:before="0" w:beforeAutospacing="0" w:after="0" w:afterAutospacing="0" w:line="360" w:lineRule="atLeast"/>
+        <w:rPr>
+          <w:rFonts w:ascii="Arial" w:hAnsi="Arial" w:cs="Arial"/>
+          <w:b w:val="0"/>
+          <w:bCs w:val="0"/>
+          <w:color w:val="3F5368"/>
+          <w:sz w:val="26"/>
+          <w:szCs w:val="26"/>
+        </w:rPr>
+      </w:pPr>
+      <w:r>
+        <w:rPr>
+          <w:rFonts w:ascii="Arial" w:hAnsi="Arial" w:cs="Arial"/>
+          <w:b w:val="0"/>
+          <w:bCs w:val="0"/>
+          <w:color w:val="3F5368"/>
+          <w:sz w:val="26"/>
+          <w:szCs w:val="26"/>
+        </w:rPr>
+        <w:t>Урок 2. Библиотеки. Статические и динамические</w:t>
+      </w:r>
+    </w:p>
+    <w:p>
+      <w:pPr>
+        <w:pStyle w:val="a3"/>
+        <w:shd w:val="clear" w:color="auto" w:fill="FFFFFF"/>
+        <w:spacing w:before="0" w:beforeAutospacing="0" w:after="0" w:afterAutospacing="0"/>
+        <w:rPr>
+          <w:rFonts w:ascii="Roboto" w:hAnsi="Roboto"/>
+          <w:color w:val="2C2D30"/>
+          <w:sz w:val="23"/>
+          <w:szCs w:val="23"/>
+        </w:rPr>
+      </w:pPr>
+      <w:r>
+        <w:rPr>
+          <w:rFonts w:ascii="Roboto" w:hAnsi="Roboto"/>
+          <w:color w:val="2C2D30"/>
+          <w:sz w:val="23"/>
+          <w:szCs w:val="23"/>
+        </w:rPr>
+        <w:t>Задание: реализуйте классы для игры в спички из предыдущего занятия в виде библиотеки, после чего используйте ее для реализации исполняемого файла с помощью собранной библиотеки.</w:t>
+      </w:r>
+    </w:p>
+    <w:p>
+      <w:pPr>
+        <w:shd w:val="clear" w:color="auto" w:fill="FFFFFF"/>
+        <w:spacing w:after="0" w:line="240" w:lineRule="auto"/>
+        <w:rPr>
+          <w:rFonts w:ascii="Roboto" w:eastAsia="Times New Roman" w:hAnsi="Roboto" w:cs="Times New Roman"/>
+          <w:color w:val="2C2D30"/>
+          <w:kern w:val="0"/>
+          <w:sz w:val="23"/>
+          <w:szCs w:val="23"/>
+          <w:lang w:val="en-US" w:eastAsia="ru-RU"/>
+          <w14:ligatures w14:val="none"/>
+        </w:rPr>
+      </w:pPr>
+    </w:p>
+    <w:p>
+      <w:pPr>
+        <w:shd w:val="clear" w:color="auto" w:fill="FFFFFF"/>
+        <w:spacing w:after="0" w:line="240" w:lineRule="auto"/>
+        <w:rPr>
+          <w:rFonts w:ascii="Roboto" w:eastAsia="Times New Roman" w:hAnsi="Roboto" w:cs="Times New Roman"/>
+          <w:color w:val="2C2D30"/>
+          <w:kern w:val="0"/>
+          <w:sz w:val="23"/>
+          <w:szCs w:val="23"/>
+          <w:lang w:val="en-US" w:eastAsia="ru-RU"/>
+          <w14:ligatures w14:val="none"/>
+        </w:rPr>
+      </w:pPr>
     </w:p>
     <w:sectPr>
       <w:pgSz w:w="11906" w:h="16838"/>

</xml_diff>